<commit_message>
Updated "Noi dung chuong trinh" files.
</commit_message>
<xml_diff>
--- a/Nội dung chương trình.docx
+++ b/Nội dung chương trình.docx
@@ -2522,6 +2522,19 @@
         <w:ind w:left="567"/>
       </w:pPr>
       <w:r>
+        <w:t>Getters và setters trong Java</w:t>
+      </w:r>
+    </w:p>
+    <w:p>
+      <w:pPr>
+        <w:pStyle w:val="ListParagraph"/>
+        <w:numPr>
+          <w:ilvl w:val="0"/>
+          <w:numId w:val="1"/>
+        </w:numPr>
+        <w:ind w:left="567"/>
+      </w:pPr>
+      <w:r>
         <w:t xml:space="preserve">Abstract </w:t>
       </w:r>
       <w:r>
@@ -2548,6 +2561,32 @@
       </w:pPr>
       <w:r>
         <w:t>Interfaces trong  Java</w:t>
+      </w:r>
+    </w:p>
+    <w:p>
+      <w:pPr>
+        <w:pStyle w:val="ListParagraph"/>
+        <w:numPr>
+          <w:ilvl w:val="0"/>
+          <w:numId w:val="1"/>
+        </w:numPr>
+        <w:ind w:left="567"/>
+      </w:pPr>
+      <w:r>
+        <w:t>Các mối quan hệ trong lập trình hướng đối tượng Java</w:t>
+      </w:r>
+    </w:p>
+    <w:p>
+      <w:pPr>
+        <w:pStyle w:val="ListParagraph"/>
+        <w:numPr>
+          <w:ilvl w:val="0"/>
+          <w:numId w:val="1"/>
+        </w:numPr>
+        <w:ind w:left="567"/>
+      </w:pPr>
+      <w:r>
+        <w:t>Triển khai 4 tính chất hướng đối tượng trong Java class</w:t>
       </w:r>
     </w:p>
     <w:p>
@@ -2635,6 +2674,7 @@
         <w:ind w:left="851"/>
       </w:pPr>
       <w:r>
+        <w:lastRenderedPageBreak/>
         <w:t>Cài đặt thư viện JDBC cho MySQL</w:t>
       </w:r>
     </w:p>
@@ -2674,7 +2714,6 @@
         <w:ind w:left="851"/>
       </w:pPr>
       <w:r>
-        <w:lastRenderedPageBreak/>
         <w:t>Thực hiện cập nhật dữ liệu vào cơ sở dữ liệu MySQL</w:t>
       </w:r>
     </w:p>
@@ -3079,6 +3118,7 @@
         <w:ind w:left="1276"/>
       </w:pPr>
       <w:r>
+        <w:lastRenderedPageBreak/>
         <w:t>Phương thức doPost</w:t>
       </w:r>
     </w:p>
@@ -3118,7 +3158,6 @@
         <w:ind w:left="567"/>
       </w:pPr>
       <w:r>
-        <w:lastRenderedPageBreak/>
         <w:t>Tìm hiểu về JSP</w:t>
       </w:r>
     </w:p>
@@ -3454,6 +3493,7 @@
     </w:p>
     <w:p>
       <w:r>
+        <w:lastRenderedPageBreak/>
         <w:t>Nếu chưa hoàn thành:</w:t>
       </w:r>
     </w:p>
@@ -3488,7 +3528,6 @@
           <w:i/>
           <w:iCs/>
         </w:rPr>
-        <w:lastRenderedPageBreak/>
         <w:t>Buổi 12:</w:t>
       </w:r>
     </w:p>

</xml_diff>

<commit_message>
Modified "Noi dung chuong trinh".
</commit_message>
<xml_diff>
--- a/Nội dung chương trình.docx
+++ b/Nội dung chương trình.docx
@@ -2522,6 +2522,19 @@
         <w:ind w:left="567"/>
       </w:pPr>
       <w:r>
+        <w:t>Từ khóa this trong Java</w:t>
+      </w:r>
+    </w:p>
+    <w:p>
+      <w:pPr>
+        <w:pStyle w:val="ListParagraph"/>
+        <w:numPr>
+          <w:ilvl w:val="0"/>
+          <w:numId w:val="1"/>
+        </w:numPr>
+        <w:ind w:left="567"/>
+      </w:pPr>
+      <w:r>
         <w:t>Getters và setters trong Java</w:t>
       </w:r>
     </w:p>
@@ -2535,6 +2548,45 @@
         <w:ind w:left="567"/>
       </w:pPr>
       <w:r>
+        <w:t>Kế thừa trong Java</w:t>
+      </w:r>
+    </w:p>
+    <w:p>
+      <w:pPr>
+        <w:pStyle w:val="ListParagraph"/>
+        <w:numPr>
+          <w:ilvl w:val="0"/>
+          <w:numId w:val="2"/>
+        </w:numPr>
+        <w:ind w:left="851"/>
+      </w:pPr>
+      <w:r>
+        <w:t>Ghi đè phương thức từ lớp cha</w:t>
+      </w:r>
+    </w:p>
+    <w:p>
+      <w:pPr>
+        <w:pStyle w:val="ListParagraph"/>
+        <w:numPr>
+          <w:ilvl w:val="0"/>
+          <w:numId w:val="2"/>
+        </w:numPr>
+        <w:ind w:left="851"/>
+      </w:pPr>
+      <w:r>
+        <w:t>Từ khóa super</w:t>
+      </w:r>
+    </w:p>
+    <w:p>
+      <w:pPr>
+        <w:pStyle w:val="ListParagraph"/>
+        <w:numPr>
+          <w:ilvl w:val="0"/>
+          <w:numId w:val="1"/>
+        </w:numPr>
+        <w:ind w:left="567"/>
+      </w:pPr>
+      <w:r>
         <w:t xml:space="preserve">Abstract </w:t>
       </w:r>
       <w:r>
@@ -2561,19 +2613,6 @@
       </w:pPr>
       <w:r>
         <w:t>Interfaces trong  Java</w:t>
-      </w:r>
-    </w:p>
-    <w:p>
-      <w:pPr>
-        <w:pStyle w:val="ListParagraph"/>
-        <w:numPr>
-          <w:ilvl w:val="0"/>
-          <w:numId w:val="1"/>
-        </w:numPr>
-        <w:ind w:left="567"/>
-      </w:pPr>
-      <w:r>
-        <w:t>Các mối quan hệ trong lập trình hướng đối tượng Java</w:t>
       </w:r>
     </w:p>
     <w:p>
@@ -2674,7 +2713,6 @@
         <w:ind w:left="851"/>
       </w:pPr>
       <w:r>
-        <w:lastRenderedPageBreak/>
         <w:t>Cài đặt thư viện JDBC cho MySQL</w:t>
       </w:r>
     </w:p>
@@ -3076,6 +3114,7 @@
         <w:ind w:left="567"/>
       </w:pPr>
       <w:r>
+        <w:lastRenderedPageBreak/>
         <w:t>Tìm hiểu về Servlet</w:t>
       </w:r>
     </w:p>
@@ -3118,7 +3157,6 @@
         <w:ind w:left="1276"/>
       </w:pPr>
       <w:r>
-        <w:lastRenderedPageBreak/>
         <w:t>Phương thức doPost</w:t>
       </w:r>
     </w:p>
@@ -3474,6 +3512,7 @@
         <w:ind w:left="851"/>
       </w:pPr>
       <w:r>
+        <w:lastRenderedPageBreak/>
         <w:t xml:space="preserve">Cấu trúc cơ bản của một trang JSF </w:t>
       </w:r>
     </w:p>
@@ -3493,7 +3532,6 @@
     </w:p>
     <w:p>
       <w:r>
-        <w:lastRenderedPageBreak/>
         <w:t>Nếu chưa hoàn thành:</w:t>
       </w:r>
     </w:p>

</xml_diff>

<commit_message>
Modified Noi dung chuong trinh.
</commit_message>
<xml_diff>
--- a/Nội dung chương trình.docx
+++ b/Nội dung chương trình.docx
@@ -2625,19 +2625,6 @@
         <w:ind w:left="567"/>
       </w:pPr>
       <w:r>
-        <w:t>Triển khai 4 tính chất hướng đối tượng trong Java class</w:t>
-      </w:r>
-    </w:p>
-    <w:p>
-      <w:pPr>
-        <w:pStyle w:val="ListParagraph"/>
-        <w:numPr>
-          <w:ilvl w:val="0"/>
-          <w:numId w:val="1"/>
-        </w:numPr>
-        <w:ind w:left="567"/>
-      </w:pPr>
-      <w:r>
         <w:t>Anonymous Class trong Java</w:t>
       </w:r>
     </w:p>
@@ -2652,6 +2639,19 @@
       </w:pPr>
       <w:r>
         <w:t>Biểu thức Lambda trong Java</w:t>
+      </w:r>
+    </w:p>
+    <w:p>
+      <w:pPr>
+        <w:pStyle w:val="ListParagraph"/>
+        <w:numPr>
+          <w:ilvl w:val="0"/>
+          <w:numId w:val="1"/>
+        </w:numPr>
+        <w:ind w:left="567"/>
+      </w:pPr>
+      <w:r>
+        <w:t>Enums trong Java</w:t>
       </w:r>
     </w:p>
     <w:p>

</xml_diff>